<commit_message>
updated AMPICI interpretation to completely align with PENICI. see table 1 here: https://academic.oup.com/cid/article/58/9/1287/364661
and CLSI VET01S 6th ed Table 2C-1 comment 9. penicillinase-labile penicillins (like ampicillin) shoul be R when PENICI is R
</commit_message>
<xml_diff>
--- a/Figures and Tables/MSSP_antibiogram.docx
+++ b/Figures and Tables/MSSP_antibiogram.docx
@@ -1433,306 +1433,306 @@
                 <w:rFonts w:ascii="Calibri" w:hAnsi="Calibri"/>
                 <w:sz w:val="20"/>
               </w:rPr>
-              <w:t xml:space="default">19 (26)</w:t>
-            </w:r>
-          </w:p>
-        </w:tc>
-        <w:tc>
-          <w:tcPr>
-            <w:tcBorders>
-              <w:top w:val="single" w:space="0" w:color="D3D3D3"/>
-              <w:bottom w:val="single" w:space="0" w:color="D3D3D3"/>
-              <w:start w:val="single" w:space="0" w:color="D3D3D3"/>
-              <w:end w:val="single" w:space="0" w:color="D3D3D3"/>
-            </w:tcBorders>
-          </w:tcPr>
-          <w:p>
-            <w:pPr>
-              <w:spacing w:before="0" w:after="60"/>
-              <w:keepNext/>
-            </w:pPr>
-            <w:r>
-              <w:rPr>
-                <w:rFonts w:ascii="Calibri" w:hAnsi="Calibri"/>
-                <w:sz w:val="20"/>
-              </w:rPr>
-              <w:t xml:space="default">30 (46)</w:t>
-            </w:r>
-          </w:p>
-        </w:tc>
-        <w:tc>
-          <w:tcPr>
-            <w:tcBorders>
-              <w:top w:val="single" w:space="0" w:color="D3D3D3"/>
-              <w:bottom w:val="single" w:space="0" w:color="D3D3D3"/>
-              <w:start w:val="single" w:space="0" w:color="D3D3D3"/>
-              <w:end w:val="single" w:space="0" w:color="D3D3D3"/>
-            </w:tcBorders>
-          </w:tcPr>
-          <w:p>
-            <w:pPr>
-              <w:spacing w:before="0" w:after="60"/>
-              <w:keepNext/>
-            </w:pPr>
-            <w:r>
-              <w:rPr>
-                <w:rFonts w:ascii="Calibri" w:hAnsi="Calibri"/>
-                <w:sz w:val="20"/>
-              </w:rPr>
-              <w:t xml:space="default">40 (30)</w:t>
-            </w:r>
-          </w:p>
-        </w:tc>
-        <w:tc>
-          <w:tcPr>
-            <w:tcBorders>
-              <w:top w:val="single" w:space="0" w:color="D3D3D3"/>
-              <w:bottom w:val="single" w:space="0" w:color="D3D3D3"/>
-              <w:start w:val="single" w:space="0" w:color="D3D3D3"/>
-              <w:end w:val="single" w:space="0" w:color="D3D3D3"/>
-            </w:tcBorders>
-          </w:tcPr>
-          <w:p>
-            <w:pPr>
-              <w:spacing w:before="0" w:after="60"/>
-              <w:keepNext/>
-            </w:pPr>
-            <w:r>
-              <w:rPr>
-                <w:rFonts w:ascii="Calibri" w:hAnsi="Calibri"/>
-                <w:sz w:val="20"/>
-              </w:rPr>
-              <w:t xml:space="default">38 (48)</w:t>
-            </w:r>
-          </w:p>
-        </w:tc>
-        <w:tc>
-          <w:tcPr>
-            <w:tcBorders>
-              <w:top w:val="single" w:space="0" w:color="D3D3D3"/>
-              <w:bottom w:val="single" w:space="0" w:color="D3D3D3"/>
-              <w:start w:val="single" w:space="0" w:color="D3D3D3"/>
-              <w:end w:val="single" w:space="0" w:color="D3D3D3"/>
-            </w:tcBorders>
-          </w:tcPr>
-          <w:p>
-            <w:pPr>
-              <w:spacing w:before="0" w:after="60"/>
-              <w:keepNext/>
-            </w:pPr>
-            <w:r>
-              <w:rPr>
-                <w:rFonts w:ascii="Calibri" w:hAnsi="Calibri"/>
-                <w:sz w:val="20"/>
-              </w:rPr>
-              <w:t xml:space="default">30 (54)</w:t>
-            </w:r>
-          </w:p>
-        </w:tc>
-        <w:tc>
-          <w:tcPr>
-            <w:tcBorders>
-              <w:top w:val="single" w:space="0" w:color="D3D3D3"/>
-              <w:bottom w:val="single" w:space="0" w:color="D3D3D3"/>
-              <w:start w:val="single" w:space="0" w:color="D3D3D3"/>
-              <w:end w:val="single" w:space="0" w:color="D3D3D3"/>
-            </w:tcBorders>
-          </w:tcPr>
-          <w:p>
-            <w:pPr>
-              <w:spacing w:before="0" w:after="60"/>
-              <w:keepNext/>
-            </w:pPr>
-            <w:r>
-              <w:rPr>
-                <w:rFonts w:ascii="Calibri" w:hAnsi="Calibri"/>
-                <w:sz w:val="20"/>
-              </w:rPr>
-              <w:t xml:space="default">19 (73)</w:t>
-            </w:r>
-          </w:p>
-        </w:tc>
-        <w:tc>
-          <w:tcPr>
-            <w:tcBorders>
-              <w:top w:val="single" w:space="0" w:color="D3D3D3"/>
-              <w:bottom w:val="single" w:space="0" w:color="D3D3D3"/>
-              <w:start w:val="single" w:space="0" w:color="D3D3D3"/>
-              <w:end w:val="single" w:space="0" w:color="D3D3D3"/>
-            </w:tcBorders>
-          </w:tcPr>
-          <w:p>
-            <w:pPr>
-              <w:spacing w:before="0" w:after="60"/>
-              <w:keepNext/>
-            </w:pPr>
-            <w:r>
-              <w:rPr>
-                <w:rFonts w:ascii="Calibri" w:hAnsi="Calibri"/>
-                <w:sz w:val="20"/>
-              </w:rPr>
-              <w:t xml:space="default">19 (59)</w:t>
-            </w:r>
-          </w:p>
-        </w:tc>
-        <w:tc>
-          <w:tcPr>
-            <w:tcBorders>
-              <w:top w:val="single" w:space="0" w:color="D3D3D3"/>
-              <w:bottom w:val="single" w:space="0" w:color="D3D3D3"/>
-              <w:start w:val="single" w:space="0" w:color="D3D3D3"/>
-              <w:end w:val="single" w:space="0" w:color="D3D3D3"/>
-            </w:tcBorders>
-          </w:tcPr>
-          <w:p>
-            <w:pPr>
-              <w:spacing w:before="0" w:after="60"/>
-              <w:keepNext/>
-            </w:pPr>
-            <w:r>
-              <w:rPr>
-                <w:rFonts w:ascii="Calibri" w:hAnsi="Calibri"/>
-                <w:sz w:val="20"/>
-              </w:rPr>
-              <w:t xml:space="default">13 (77)</w:t>
-            </w:r>
-          </w:p>
-        </w:tc>
-        <w:tc>
-          <w:tcPr>
-            <w:tcBorders>
-              <w:top w:val="single" w:space="0" w:color="D3D3D3"/>
-              <w:bottom w:val="single" w:space="0" w:color="D3D3D3"/>
-              <w:start w:val="single" w:space="0" w:color="D3D3D3"/>
-              <w:end w:val="single" w:space="0" w:color="D3D3D3"/>
-            </w:tcBorders>
-          </w:tcPr>
-          <w:p>
-            <w:pPr>
-              <w:spacing w:before="0" w:after="60"/>
-              <w:keepNext/>
-            </w:pPr>
-            <w:r>
-              <w:rPr>
-                <w:rFonts w:ascii="Calibri" w:hAnsi="Calibri"/>
-                <w:sz w:val="20"/>
-              </w:rPr>
-              <w:t xml:space="default">17 (66)</w:t>
-            </w:r>
-          </w:p>
-        </w:tc>
-        <w:tc>
-          <w:tcPr>
-            <w:tcBorders>
-              <w:top w:val="single" w:space="0" w:color="D3D3D3"/>
-              <w:bottom w:val="single" w:space="0" w:color="D3D3D3"/>
-              <w:start w:val="single" w:space="0" w:color="D3D3D3"/>
-              <w:end w:val="single" w:space="0" w:color="D3D3D3"/>
-            </w:tcBorders>
-          </w:tcPr>
-          <w:p>
-            <w:pPr>
-              <w:spacing w:before="0" w:after="60"/>
-              <w:keepNext/>
-            </w:pPr>
-            <w:r>
-              <w:rPr>
-                <w:rFonts w:ascii="Calibri" w:hAnsi="Calibri"/>
-                <w:sz w:val="20"/>
-              </w:rPr>
-              <w:t xml:space="default">14 (42)</w:t>
-            </w:r>
-          </w:p>
-        </w:tc>
-        <w:tc>
-          <w:tcPr>
-            <w:tcBorders>
-              <w:top w:val="single" w:space="0" w:color="D3D3D3"/>
-              <w:bottom w:val="single" w:space="0" w:color="D3D3D3"/>
-              <w:start w:val="single" w:space="0" w:color="D3D3D3"/>
-              <w:end w:val="single" w:space="0" w:color="D3D3D3"/>
-            </w:tcBorders>
-          </w:tcPr>
-          <w:p>
-            <w:pPr>
-              <w:spacing w:before="0" w:after="60"/>
-              <w:keepNext/>
-            </w:pPr>
-            <w:r>
-              <w:rPr>
-                <w:rFonts w:ascii="Calibri" w:hAnsi="Calibri"/>
-                <w:sz w:val="20"/>
-              </w:rPr>
-              <w:t xml:space="default">18 (97)</w:t>
-            </w:r>
-          </w:p>
-        </w:tc>
-        <w:tc>
-          <w:tcPr>
-            <w:tcBorders>
-              <w:top w:val="single" w:space="0" w:color="D3D3D3"/>
-              <w:bottom w:val="single" w:space="0" w:color="D3D3D3"/>
-              <w:start w:val="single" w:space="0" w:color="D3D3D3"/>
-              <w:end w:val="single" w:space="0" w:color="D3D3D3"/>
-            </w:tcBorders>
-          </w:tcPr>
-          <w:p>
-            <w:pPr>
-              <w:spacing w:before="0" w:after="60"/>
-              <w:keepNext/>
-            </w:pPr>
-            <w:r>
-              <w:rPr>
-                <w:rFonts w:ascii="Calibri" w:hAnsi="Calibri"/>
-                <w:sz w:val="20"/>
-              </w:rPr>
-              <w:t xml:space="default">30 (103)</w:t>
-            </w:r>
-          </w:p>
-        </w:tc>
-        <w:tc>
-          <w:tcPr>
-            <w:tcBorders>
-              <w:top w:val="single" w:space="0" w:color="D3D3D3"/>
-              <w:bottom w:val="single" w:space="0" w:color="D3D3D3"/>
-              <w:start w:val="single" w:space="0" w:color="D3D3D3"/>
-              <w:end w:val="single" w:space="0" w:color="D3D3D3"/>
-            </w:tcBorders>
-          </w:tcPr>
-          <w:p>
-            <w:pPr>
-              <w:spacing w:before="0" w:after="60"/>
-              <w:keepNext/>
-            </w:pPr>
-            <w:r>
-              <w:rPr>
-                <w:rFonts w:ascii="Calibri" w:hAnsi="Calibri"/>
-                <w:sz w:val="20"/>
-              </w:rPr>
-              <w:t xml:space="default">47 (97)</w:t>
-            </w:r>
-          </w:p>
-        </w:tc>
-        <w:tc>
-          <w:tcPr>
-            <w:tcBorders>
-              <w:top w:val="single" w:space="0" w:color="D3D3D3"/>
-              <w:bottom w:val="single" w:space="0" w:color="D3D3D3"/>
-              <w:start w:val="single" w:space="0" w:color="D3D3D3"/>
-              <w:end w:val="single" w:space="0" w:color="D3D3D3"/>
-            </w:tcBorders>
-          </w:tcPr>
-          <w:p>
-            <w:pPr>
-              <w:spacing w:before="0" w:after="60"/>
-              <w:keepNext/>
-            </w:pPr>
-            <w:r>
-              <w:rPr>
-                <w:rFonts w:ascii="Calibri" w:hAnsi="Calibri"/>
-                <w:sz w:val="20"/>
-              </w:rPr>
-              <w:t xml:space="default">26 (818)</w:t>
+              <w:t xml:space="default">54 (26)</w:t>
+            </w:r>
+          </w:p>
+        </w:tc>
+        <w:tc>
+          <w:tcPr>
+            <w:tcBorders>
+              <w:top w:val="single" w:space="0" w:color="D3D3D3"/>
+              <w:bottom w:val="single" w:space="0" w:color="D3D3D3"/>
+              <w:start w:val="single" w:space="0" w:color="D3D3D3"/>
+              <w:end w:val="single" w:space="0" w:color="D3D3D3"/>
+            </w:tcBorders>
+          </w:tcPr>
+          <w:p>
+            <w:pPr>
+              <w:spacing w:before="0" w:after="60"/>
+              <w:keepNext/>
+            </w:pPr>
+            <w:r>
+              <w:rPr>
+                <w:rFonts w:ascii="Calibri" w:hAnsi="Calibri"/>
+                <w:sz w:val="20"/>
+              </w:rPr>
+              <w:t xml:space="default">67 (46)</w:t>
+            </w:r>
+          </w:p>
+        </w:tc>
+        <w:tc>
+          <w:tcPr>
+            <w:tcBorders>
+              <w:top w:val="single" w:space="0" w:color="D3D3D3"/>
+              <w:bottom w:val="single" w:space="0" w:color="D3D3D3"/>
+              <w:start w:val="single" w:space="0" w:color="D3D3D3"/>
+              <w:end w:val="single" w:space="0" w:color="D3D3D3"/>
+            </w:tcBorders>
+          </w:tcPr>
+          <w:p>
+            <w:pPr>
+              <w:spacing w:before="0" w:after="60"/>
+              <w:keepNext/>
+            </w:pPr>
+            <w:r>
+              <w:rPr>
+                <w:rFonts w:ascii="Calibri" w:hAnsi="Calibri"/>
+                <w:sz w:val="20"/>
+              </w:rPr>
+              <w:t xml:space="default">83 (30)</w:t>
+            </w:r>
+          </w:p>
+        </w:tc>
+        <w:tc>
+          <w:tcPr>
+            <w:tcBorders>
+              <w:top w:val="single" w:space="0" w:color="D3D3D3"/>
+              <w:bottom w:val="single" w:space="0" w:color="D3D3D3"/>
+              <w:start w:val="single" w:space="0" w:color="D3D3D3"/>
+              <w:end w:val="single" w:space="0" w:color="D3D3D3"/>
+            </w:tcBorders>
+          </w:tcPr>
+          <w:p>
+            <w:pPr>
+              <w:spacing w:before="0" w:after="60"/>
+              <w:keepNext/>
+            </w:pPr>
+            <w:r>
+              <w:rPr>
+                <w:rFonts w:ascii="Calibri" w:hAnsi="Calibri"/>
+                <w:sz w:val="20"/>
+              </w:rPr>
+              <w:t xml:space="default">77 (48)</w:t>
+            </w:r>
+          </w:p>
+        </w:tc>
+        <w:tc>
+          <w:tcPr>
+            <w:tcBorders>
+              <w:top w:val="single" w:space="0" w:color="D3D3D3"/>
+              <w:bottom w:val="single" w:space="0" w:color="D3D3D3"/>
+              <w:start w:val="single" w:space="0" w:color="D3D3D3"/>
+              <w:end w:val="single" w:space="0" w:color="D3D3D3"/>
+            </w:tcBorders>
+          </w:tcPr>
+          <w:p>
+            <w:pPr>
+              <w:spacing w:before="0" w:after="60"/>
+              <w:keepNext/>
+            </w:pPr>
+            <w:r>
+              <w:rPr>
+                <w:rFonts w:ascii="Calibri" w:hAnsi="Calibri"/>
+                <w:sz w:val="20"/>
+              </w:rPr>
+              <w:t xml:space="default">72 (54)</w:t>
+            </w:r>
+          </w:p>
+        </w:tc>
+        <w:tc>
+          <w:tcPr>
+            <w:tcBorders>
+              <w:top w:val="single" w:space="0" w:color="D3D3D3"/>
+              <w:bottom w:val="single" w:space="0" w:color="D3D3D3"/>
+              <w:start w:val="single" w:space="0" w:color="D3D3D3"/>
+              <w:end w:val="single" w:space="0" w:color="D3D3D3"/>
+            </w:tcBorders>
+          </w:tcPr>
+          <w:p>
+            <w:pPr>
+              <w:spacing w:before="0" w:after="60"/>
+              <w:keepNext/>
+            </w:pPr>
+            <w:r>
+              <w:rPr>
+                <w:rFonts w:ascii="Calibri" w:hAnsi="Calibri"/>
+                <w:sz w:val="20"/>
+              </w:rPr>
+              <w:t xml:space="default">71 (73)</w:t>
+            </w:r>
+          </w:p>
+        </w:tc>
+        <w:tc>
+          <w:tcPr>
+            <w:tcBorders>
+              <w:top w:val="single" w:space="0" w:color="D3D3D3"/>
+              <w:bottom w:val="single" w:space="0" w:color="D3D3D3"/>
+              <w:start w:val="single" w:space="0" w:color="D3D3D3"/>
+              <w:end w:val="single" w:space="0" w:color="D3D3D3"/>
+            </w:tcBorders>
+          </w:tcPr>
+          <w:p>
+            <w:pPr>
+              <w:spacing w:before="0" w:after="60"/>
+              <w:keepNext/>
+            </w:pPr>
+            <w:r>
+              <w:rPr>
+                <w:rFonts w:ascii="Calibri" w:hAnsi="Calibri"/>
+                <w:sz w:val="20"/>
+              </w:rPr>
+              <w:t xml:space="default">71 (59)</w:t>
+            </w:r>
+          </w:p>
+        </w:tc>
+        <w:tc>
+          <w:tcPr>
+            <w:tcBorders>
+              <w:top w:val="single" w:space="0" w:color="D3D3D3"/>
+              <w:bottom w:val="single" w:space="0" w:color="D3D3D3"/>
+              <w:start w:val="single" w:space="0" w:color="D3D3D3"/>
+              <w:end w:val="single" w:space="0" w:color="D3D3D3"/>
+            </w:tcBorders>
+          </w:tcPr>
+          <w:p>
+            <w:pPr>
+              <w:spacing w:before="0" w:after="60"/>
+              <w:keepNext/>
+            </w:pPr>
+            <w:r>
+              <w:rPr>
+                <w:rFonts w:ascii="Calibri" w:hAnsi="Calibri"/>
+                <w:sz w:val="20"/>
+              </w:rPr>
+              <w:t xml:space="default">74 (77)</w:t>
+            </w:r>
+          </w:p>
+        </w:tc>
+        <w:tc>
+          <w:tcPr>
+            <w:tcBorders>
+              <w:top w:val="single" w:space="0" w:color="D3D3D3"/>
+              <w:bottom w:val="single" w:space="0" w:color="D3D3D3"/>
+              <w:start w:val="single" w:space="0" w:color="D3D3D3"/>
+              <w:end w:val="single" w:space="0" w:color="D3D3D3"/>
+            </w:tcBorders>
+          </w:tcPr>
+          <w:p>
+            <w:pPr>
+              <w:spacing w:before="0" w:after="60"/>
+              <w:keepNext/>
+            </w:pPr>
+            <w:r>
+              <w:rPr>
+                <w:rFonts w:ascii="Calibri" w:hAnsi="Calibri"/>
+                <w:sz w:val="20"/>
+              </w:rPr>
+              <w:t xml:space="default">73 (66)</w:t>
+            </w:r>
+          </w:p>
+        </w:tc>
+        <w:tc>
+          <w:tcPr>
+            <w:tcBorders>
+              <w:top w:val="single" w:space="0" w:color="D3D3D3"/>
+              <w:bottom w:val="single" w:space="0" w:color="D3D3D3"/>
+              <w:start w:val="single" w:space="0" w:color="D3D3D3"/>
+              <w:end w:val="single" w:space="0" w:color="D3D3D3"/>
+            </w:tcBorders>
+          </w:tcPr>
+          <w:p>
+            <w:pPr>
+              <w:spacing w:before="0" w:after="60"/>
+              <w:keepNext/>
+            </w:pPr>
+            <w:r>
+              <w:rPr>
+                <w:rFonts w:ascii="Calibri" w:hAnsi="Calibri"/>
+                <w:sz w:val="20"/>
+              </w:rPr>
+              <w:t xml:space="default">60 (42)</w:t>
+            </w:r>
+          </w:p>
+        </w:tc>
+        <w:tc>
+          <w:tcPr>
+            <w:tcBorders>
+              <w:top w:val="single" w:space="0" w:color="D3D3D3"/>
+              <w:bottom w:val="single" w:space="0" w:color="D3D3D3"/>
+              <w:start w:val="single" w:space="0" w:color="D3D3D3"/>
+              <w:end w:val="single" w:space="0" w:color="D3D3D3"/>
+            </w:tcBorders>
+          </w:tcPr>
+          <w:p>
+            <w:pPr>
+              <w:spacing w:before="0" w:after="60"/>
+              <w:keepNext/>
+            </w:pPr>
+            <w:r>
+              <w:rPr>
+                <w:rFonts w:ascii="Calibri" w:hAnsi="Calibri"/>
+                <w:sz w:val="20"/>
+              </w:rPr>
+              <w:t xml:space="default">56 (97)</w:t>
+            </w:r>
+          </w:p>
+        </w:tc>
+        <w:tc>
+          <w:tcPr>
+            <w:tcBorders>
+              <w:top w:val="single" w:space="0" w:color="D3D3D3"/>
+              <w:bottom w:val="single" w:space="0" w:color="D3D3D3"/>
+              <w:start w:val="single" w:space="0" w:color="D3D3D3"/>
+              <w:end w:val="single" w:space="0" w:color="D3D3D3"/>
+            </w:tcBorders>
+          </w:tcPr>
+          <w:p>
+            <w:pPr>
+              <w:spacing w:before="0" w:after="60"/>
+              <w:keepNext/>
+            </w:pPr>
+            <w:r>
+              <w:rPr>
+                <w:rFonts w:ascii="Calibri" w:hAnsi="Calibri"/>
+                <w:sz w:val="20"/>
+              </w:rPr>
+              <w:t xml:space="default">71 (103)</w:t>
+            </w:r>
+          </w:p>
+        </w:tc>
+        <w:tc>
+          <w:tcPr>
+            <w:tcBorders>
+              <w:top w:val="single" w:space="0" w:color="D3D3D3"/>
+              <w:bottom w:val="single" w:space="0" w:color="D3D3D3"/>
+              <w:start w:val="single" w:space="0" w:color="D3D3D3"/>
+              <w:end w:val="single" w:space="0" w:color="D3D3D3"/>
+            </w:tcBorders>
+          </w:tcPr>
+          <w:p>
+            <w:pPr>
+              <w:spacing w:before="0" w:after="60"/>
+              <w:keepNext/>
+            </w:pPr>
+            <w:r>
+              <w:rPr>
+                <w:rFonts w:ascii="Calibri" w:hAnsi="Calibri"/>
+                <w:sz w:val="20"/>
+              </w:rPr>
+              <w:t xml:space="default">75 (97)</w:t>
+            </w:r>
+          </w:p>
+        </w:tc>
+        <w:tc>
+          <w:tcPr>
+            <w:tcBorders>
+              <w:top w:val="single" w:space="0" w:color="D3D3D3"/>
+              <w:bottom w:val="single" w:space="0" w:color="D3D3D3"/>
+              <w:start w:val="single" w:space="0" w:color="D3D3D3"/>
+              <w:end w:val="single" w:space="0" w:color="D3D3D3"/>
+            </w:tcBorders>
+          </w:tcPr>
+          <w:p>
+            <w:pPr>
+              <w:spacing w:before="0" w:after="60"/>
+              <w:keepNext/>
+            </w:pPr>
+            <w:r>
+              <w:rPr>
+                <w:rFonts w:ascii="Calibri" w:hAnsi="Calibri"/>
+                <w:sz w:val="20"/>
+              </w:rPr>
+              <w:t xml:space="default">70 (818)</w:t>
             </w:r>
           </w:p>
         </w:tc>

</xml_diff>